<commit_message>
Feedback changes v7 ...
</commit_message>
<xml_diff>
--- a/vector_db/uploads/PRD_Draft.docx
+++ b/vector_db/uploads/PRD_Draft.docx
@@ -12,7 +12,7 @@
     </w:p>
     <w:p>
       <w:r>
-        <w:t>Generated: 2025-09-01 11:36:30</w:t>
+        <w:t>Generated: 2025-09-04 10:57:32</w:t>
       </w:r>
     </w:p>
     <w:p/>
@@ -26,13 +26,18 @@
     </w:p>
     <w:p>
       <w:r>
-        <w:t>Product Overview</w:t>
+        <w:t>## Product Overview</w:t>
         <w:br/>
         <w:br/>
-        <w:t>This product is a comprehensive, in-house credit card core platform designed specifically for the U.S. financial services sector to replace legacy third-party credit card systems. It caters primarily to financial institutions seeking full ownership and control over the end-to-end credit card lifecycle, including credit issuance, account management, servicing, and customer interactions. Delivered as a modern, integrated system, it supports real-time issuance of both virtual and physical credit cards and encompasses critical functions such as credit line management, product setup, transaction authorizations, settlements, billing, payments, interest calculations, fees, rewards, disputes, liability management, delinquency workflows, and charged-off account management.</w:t>
+        <w:t>This product is an in-house credit card core system designed specifically for the U.S. financial services industry within the credit card sector. It serves financial institutions aiming to transition away from legacy third-party platforms to gain full ownership and control over the entire credit card lifecycle. Delivered as an integrated, real-time platform, it supports issuance of both virtual and physical credit cards, as well as comprehensive account management including credit lines, authorizations, settlements, billing, payments, interest calculations, fees, rewards, disputes, delinquency workflows, and charged-off account management. The system’s capability to handle end-to-end credit card processes makes it a central operational backbone for credit issuance and servicing.</w:t>
         <w:br/>
         <w:br/>
-        <w:t>Strategically, this platform aims to empower institutions by consolidating disparate legacy functionalities—previously managed through various batch-driven COBOL components—into a modern, scalable core infrastructure. This transformation facilitates agile operations, enhances risk and compliance controls, and supports regulatory adherence specific to the U.S. credit card market. By embedding the full credit card account lifecycle and trade credit management within a unified platform, the product addresses a significant business imperative: reducing dependency on third-party vendors while enabling innovation, operational efficiency, and improved customer experience in a competitive financial services environment.</w:t>
+        <w:t xml:space="preserve">Strategically, this core system addresses the need for modernization and operational independence by embedding critical financial functions that were previously managed externally. By internalizing these capabilities, the product enables faster innovation, improved data integrity, and enhanced customer experience. It supports regulatory compliance relevant to the U.S. credit card market and positions the enterprise to adapt seamlessly to evolving business needs and competitive pressures in a dynamic financial services environment. This shift to a modern core ultimately drives greater operational efficiency and risk control across the credit portfolio. </w:t>
+        <w:br/>
+        <w:br/>
+        <w:t xml:space="preserve">### References  </w:t>
+        <w:br/>
+        <w:t>No external sources were used in the generation of this overview.</w:t>
       </w:r>
     </w:p>
     <w:p>
@@ -50,15 +55,15 @@
         <w:br/>
         <w:t xml:space="preserve">Feature Overview:  </w:t>
         <w:br/>
-        <w:t>The Create a Frontbook Charged-Off Account feature is a specialized capability within the broader account creation and management framework of the in-house credit card core system. It enables the seamless transition and full lifecycle management of credit card accounts that have moved from good standing to charged-off status due to triggers such as prolonged delinquency, customer death, or bankruptcy. This feature supports real-time processing and integration with the modern core infrastructure, ensuring that charged-off accounts are accurately established and managed within the trade credit ecosystem.</w:t>
+        <w:t>The Create a Frontbook Charged-Off Account feature is a specialized subset of the broader account creation capability within the in-house credit card core system. It enables comprehensive lifecycle management of accounts that have transitioned into charged-off status due to triggers such as prolonged delinquency, customer death, or bankruptcy. This feature supports real-time processing and integration with credit line management, authorizations, settlements, billing, payments, interest calculations, fees, rewards, disputes, and delinquency workflows, ensuring seamless handling of charged-off accounts within the trade credit ecosystem.</w:t>
         <w:br/>
         <w:br/>
-        <w:t>This feature includes defining the necessary data structures, workflows, and business rules to create and maintain charged-off accounts but excludes broader account creation functions unrelated to charged-off status. It integrates with credit line management, billing, payments, interest calculations, fees, rewards, disputes, and delinquency workflows to provide end-to-end lifecycle coverage. Critical constraints include compliance with financial regulations governing charged-off accounts, real-time data accuracy, and secure handling of sensitive customer information. Strategically, this feature supports the organization’s goal of full ownership and control over credit issuance and servicing, reducing reliance on legacy third-party systems and enhancing operational agility and risk management.</w:t>
+        <w:t xml:space="preserve">This feature includes the creation, status transition, and ongoing management of charged-off accounts but excludes the initial issuance of accounts in good standing or unrelated account servicing functions. It integrates with core systems responsible for transaction posting, interest calculation, account updates, and dispute management, leveraging data inputs from daily transaction files and account status triggers. Critical constraints include compliance with financial regulations governing charged-off accounts, real-time data accuracy, and secure handling of sensitive customer information. Strategically, this feature supports the organization’s goal of full ownership over credit issuance and servicing by replacing legacy third-party systems with a modern, flexible core that enhances operational control, risk management, and customer lifecycle visibility. </w:t>
         <w:br/>
         <w:br/>
-        <w:t xml:space="preserve">### References  </w:t>
+        <w:t>### References</w:t>
         <w:br/>
-        <w:t>No external sources used.</w:t>
+        <w:t>No external sources were used.</w:t>
       </w:r>
     </w:p>
     <w:sectPr>

</xml_diff>

<commit_message>
Feedback changes v8 ...
</commit_message>
<xml_diff>
--- a/vector_db/uploads/PRD_Draft.docx
+++ b/vector_db/uploads/PRD_Draft.docx
@@ -12,7 +12,7 @@
     </w:p>
     <w:p>
       <w:r>
-        <w:t>Generated: 2025-09-04 10:57:32</w:t>
+        <w:t>Generated: 2025-09-05 09:00:26</w:t>
       </w:r>
     </w:p>
     <w:p/>
@@ -29,15 +29,15 @@
         <w:t>## Product Overview</w:t>
         <w:br/>
         <w:br/>
-        <w:t>This product is an in-house credit card core system designed specifically for the U.S. financial services industry within the credit card sector. It serves financial institutions aiming to transition away from legacy third-party platforms to gain full ownership and control over the entire credit card lifecycle. Delivered as an integrated, real-time platform, it supports issuance of both virtual and physical credit cards, as well as comprehensive account management including credit lines, authorizations, settlements, billing, payments, interest calculations, fees, rewards, disputes, delinquency workflows, and charged-off account management. The system’s capability to handle end-to-end credit card processes makes it a central operational backbone for credit issuance and servicing.</w:t>
+        <w:t>This product is a modern, in-house credit card core platform designed specifically for the financial services industry within the United States credit card sector. It offers comprehensive credit card issuance and account management capabilities, supporting both physical and virtual card issuance in real time. The platform delivers end-to-end lifecycle management including credit line administration, product configuration, transaction authorizations, settlements, billing, payments, interest calculation, fee management, rewards, dispute handling, and delinquency workflows. It aims to fully replace legacy third-party systems with a robust, scalable infrastructure enabling full ownership and control over credit issuance and servicing processes.</w:t>
         <w:br/>
         <w:br/>
-        <w:t xml:space="preserve">Strategically, this core system addresses the need for modernization and operational independence by embedding critical financial functions that were previously managed externally. By internalizing these capabilities, the product enables faster innovation, improved data integrity, and enhanced customer experience. It supports regulatory compliance relevant to the U.S. credit card market and positions the enterprise to adapt seamlessly to evolving business needs and competitive pressures in a dynamic financial services environment. This shift to a modern core ultimately drives greater operational efficiency and risk control across the credit portfolio. </w:t>
+        <w:t>Strategically, this solution addresses the need for enhanced operational control, agility, and efficiency by transitioning from outdated legacy technologies to a modern core system. It supports sophisticated credit account management including charged-off accounts, enabling accurate lifecycle management aligned with regulatory and business requirements. This transformation allows the enterprise to streamline processes, improve customer experience, reduce dependency risks, and maintain compliance with applicable U.S. financial regulations, positioning the organization for sustainable growth and competitive differentiation in the evolving credit card market.</w:t>
         <w:br/>
         <w:br/>
-        <w:t xml:space="preserve">### References  </w:t>
+        <w:t>### References</w:t>
         <w:br/>
-        <w:t>No external sources were used in the generation of this overview.</w:t>
+        <w:t>No external sources used.</w:t>
       </w:r>
     </w:p>
     <w:p>
@@ -55,15 +55,15 @@
         <w:br/>
         <w:t xml:space="preserve">Feature Overview:  </w:t>
         <w:br/>
-        <w:t>The Create a Frontbook Charged-Off Account feature is a specialized subset of the broader account creation capability within the in-house credit card core system. It enables comprehensive lifecycle management of accounts that have transitioned into charged-off status due to triggers such as prolonged delinquency, customer death, or bankruptcy. This feature supports real-time processing and integration with credit line management, authorizations, settlements, billing, payments, interest calculations, fees, rewards, disputes, and delinquency workflows, ensuring seamless handling of charged-off accounts within the trade credit ecosystem.</w:t>
+        <w:t>The Create a Frontbook Charged-Off Account feature enables the establishment and full lifecycle management of charged-off credit card accounts within a modern in-house credit card core system. This capability is a specialized subset of the broader account creation process, activated when an account transitions from good standing to charged-off status due to triggers such as prolonged delinquency, customer death, or bankruptcy. It supports real-time processing and integration with credit issuance, account management, billing, payments, disputes, and delinquency workflows, ensuring seamless handling of charged-off accounts within the trade credit ecosystem.</w:t>
         <w:br/>
         <w:br/>
-        <w:t xml:space="preserve">This feature includes the creation, status transition, and ongoing management of charged-off accounts but excludes the initial issuance of accounts in good standing or unrelated account servicing functions. It integrates with core systems responsible for transaction posting, interest calculation, account updates, and dispute management, leveraging data inputs from daily transaction files and account status triggers. Critical constraints include compliance with financial regulations governing charged-off accounts, real-time data accuracy, and secure handling of sensitive customer information. Strategically, this feature supports the organization’s goal of full ownership over credit issuance and servicing by replacing legacy third-party systems with a modern, flexible core that enhances operational control, risk management, and customer lifecycle visibility. </w:t>
+        <w:t>This feature includes defining and implementing the necessary functionality to create and manage charged-off accounts on the new core platform, replacing legacy third-party systems. It excludes broader account creation activities unrelated to charged-off status and focuses on the specific business rules and data flows associated with charged-off accounts. Key constraints include compliance with financial regulations, accurate interest and fee calculations, and integration with transaction posting, account updates, and dispute management systems. Strategically, this feature supports the organization’s goal of full ownership and control over credit card operations, improving operational efficiency, risk management, and customer servicing capabilities.</w:t>
         <w:br/>
         <w:br/>
         <w:t>### References</w:t>
         <w:br/>
-        <w:t>No external sources were used.</w:t>
+        <w:t>No external sources used.</w:t>
       </w:r>
     </w:p>
     <w:sectPr>

</xml_diff>

<commit_message>
Feedback changes v9 ...
</commit_message>
<xml_diff>
--- a/vector_db/uploads/PRD_Draft.docx
+++ b/vector_db/uploads/PRD_Draft.docx
@@ -12,7 +12,7 @@
     </w:p>
     <w:p>
       <w:r>
-        <w:t>Generated: 2025-09-05 09:00:26</w:t>
+        <w:t>Generated: 2025-09-05 13:13:47</w:t>
       </w:r>
     </w:p>
     <w:p/>
@@ -29,15 +29,10 @@
         <w:t>## Product Overview</w:t>
         <w:br/>
         <w:br/>
-        <w:t>This product is a modern, in-house credit card core platform designed specifically for the financial services industry within the United States credit card sector. It offers comprehensive credit card issuance and account management capabilities, supporting both physical and virtual card issuance in real time. The platform delivers end-to-end lifecycle management including credit line administration, product configuration, transaction authorizations, settlements, billing, payments, interest calculation, fee management, rewards, dispute handling, and delinquency workflows. It aims to fully replace legacy third-party systems with a robust, scalable infrastructure enabling full ownership and control over credit issuance and servicing processes.</w:t>
+        <w:t>This product is an in-house credit card core platform designed specifically for the Property &amp; Casualty insurance sector within the financial services industry, targeting the U.S. market. It replaces the existing legacy third-party systems by providing full control over credit issuance, account management, servicing, and related credit lifecycle functions. Delivered as an integrated digital platform, it supports real-time issuance of both virtual and physical credit cards while handling all key processes including credit line management, product setup, authorizations, settlements, billing, payments, interest calculation, fees, rewards, disputes, and delinquency workflows.</w:t>
         <w:br/>
         <w:br/>
-        <w:t>Strategically, this solution addresses the need for enhanced operational control, agility, and efficiency by transitioning from outdated legacy technologies to a modern core system. It supports sophisticated credit account management including charged-off accounts, enabling accurate lifecycle management aligned with regulatory and business requirements. This transformation allows the enterprise to streamline processes, improve customer experience, reduce dependency risks, and maintain compliance with applicable U.S. financial regulations, positioning the organization for sustainable growth and competitive differentiation in the evolving credit card market.</w:t>
-        <w:br/>
-        <w:br/>
-        <w:t>### References</w:t>
-        <w:br/>
-        <w:t>No external sources used.</w:t>
+        <w:t>Strategically, this platform enables the organization to own the end-to-end credit card ecosystem, enhancing operational efficiency, flexibility, and customer experience while aligning with regulatory and compliance requirements specific to the U.S. insurance and financial sectors. It also introduces modern core infrastructure capable of managing complex account states such as charged-off accounts within trade credit, thereby streamlining transitions triggered by prolonged delinquency, customer death, or bankruptcy. This shift supports the company’s goal of reducing reliance on legacy codebases and outsourced services, positioning it for future scalability and innovation.</w:t>
       </w:r>
     </w:p>
     <w:p>
@@ -55,15 +50,15 @@
         <w:br/>
         <w:t xml:space="preserve">Feature Overview:  </w:t>
         <w:br/>
-        <w:t>The Create a Frontbook Charged-Off Account feature enables the establishment and full lifecycle management of charged-off credit card accounts within a modern in-house credit card core system. This capability is a specialized subset of the broader account creation process, activated when an account transitions from good standing to charged-off status due to triggers such as prolonged delinquency, customer death, or bankruptcy. It supports real-time processing and integration with credit issuance, account management, billing, payments, disputes, and delinquency workflows, ensuring seamless handling of charged-off accounts within the trade credit ecosystem.</w:t>
+        <w:t>The Create a Frontbook Charged-Off Account feature is a specialized subset of the broader account creation capability within the in-house credit card core system for property and casualty insurance personal lines. It enables the full lifecycle management of accounts that have transitioned from good standing to charged-off status due to triggers such as prolonged delinquency, customer death, or bankruptcy. This feature is designed to establish charged-off accounts within the modern core infrastructure, supporting real-time credit issuance, account management, and servicing processes while ensuring seamless integration with credit lines, authorizations, settlements, billing, payments, interest calculations, fees, rewards, disputes, and delinquency workflows.</w:t>
         <w:br/>
         <w:br/>
-        <w:t>This feature includes defining and implementing the necessary functionality to create and manage charged-off accounts on the new core platform, replacing legacy third-party systems. It excludes broader account creation activities unrelated to charged-off status and focuses on the specific business rules and data flows associated with charged-off accounts. Key constraints include compliance with financial regulations, accurate interest and fee calculations, and integration with transaction posting, account updates, and dispute management systems. Strategically, this feature supports the organization’s goal of full ownership and control over credit card operations, improving operational efficiency, risk management, and customer servicing capabilities.</w:t>
+        <w:t>This feature includes the creation and management of charged-off accounts but excludes the initial account setup for accounts in good standing or other non-charged-off account types. It leverages data inputs such as transaction records, account updates, and billing/payment details, and outputs updated account statuses and balances. Critical constraints include maintaining compliance with financial regulations, ensuring data integrity during status transitions, and supporting real-time processing performance. Strategically, this feature is essential for achieving full ownership of credit issuance and account servicing, reducing reliance on legacy third-party systems, and enhancing operational control and risk management within the trade credit ecosystem.</w:t>
         <w:br/>
         <w:br/>
         <w:t>### References</w:t>
         <w:br/>
-        <w:t>No external sources used.</w:t>
+        <w:t>No external sources were used.</w:t>
       </w:r>
     </w:p>
     <w:sectPr>

</xml_diff>

<commit_message>
Help Icons .. added
</commit_message>
<xml_diff>
--- a/vector_db/uploads/PRD_Draft.docx
+++ b/vector_db/uploads/PRD_Draft.docx
@@ -12,7 +12,7 @@
     </w:p>
     <w:p>
       <w:r>
-        <w:t>Generated: 2025-09-05 13:13:47</w:t>
+        <w:t>Generated: 2025-09-09 13:17:23</w:t>
       </w:r>
     </w:p>
     <w:p/>
@@ -26,13 +26,7 @@
     </w:p>
     <w:p>
       <w:r>
-        <w:t>## Product Overview</w:t>
-        <w:br/>
-        <w:br/>
-        <w:t>This product is an in-house credit card core platform designed specifically for the Property &amp; Casualty insurance sector within the financial services industry, targeting the U.S. market. It replaces the existing legacy third-party systems by providing full control over credit issuance, account management, servicing, and related credit lifecycle functions. Delivered as an integrated digital platform, it supports real-time issuance of both virtual and physical credit cards while handling all key processes including credit line management, product setup, authorizations, settlements, billing, payments, interest calculation, fees, rewards, disputes, and delinquency workflows.</w:t>
-        <w:br/>
-        <w:br/>
-        <w:t>Strategically, this platform enables the organization to own the end-to-end credit card ecosystem, enhancing operational efficiency, flexibility, and customer experience while aligning with regulatory and compliance requirements specific to the U.S. insurance and financial sectors. It also introduces modern core infrastructure capable of managing complex account states such as charged-off accounts within trade credit, thereby streamlining transitions triggered by prolonged delinquency, customer death, or bankruptcy. This shift supports the company’s goal of reducing reliance on legacy codebases and outsourced services, positioning it for future scalability and innovation.</w:t>
+        <w:t>"Product Overview\n\nThis product is a modern, in-house credit card core system designed for financial services organizations operating within the United States credit card sector. Delivered as an integrated digital platform, it supports real-time issuance of both virtual and physical credit cards while encompassing essential credit product lifecycle functions such as credit line management, authorizations, settlements, billing, payments, interest calculations, fees, rewards, disputes, and delinquency workflows.\n\nStrategically, the system aims to enhance operational control and agility by consolidating all credit card account-related processes within a modern infrastructure. This enables improved responsiveness to regulatory requirements and business needs while facilitating lifecycle management of complex account states, including charged-off accounts triggered by delinquency or customer events. The core's ability to handle accounts transitioning to charged-off status reflects a focus on maintaining trade credit integrity and risk management aligned with enterprise objectives and compliance standards."</w:t>
       </w:r>
     </w:p>
     <w:p>
@@ -45,20 +39,7 @@
     </w:p>
     <w:p>
       <w:r>
-        <w:t>Feature Name: Create a Frontbook Charged-Off Account</w:t>
-        <w:br/>
-        <w:br/>
-        <w:t xml:space="preserve">Feature Overview:  </w:t>
-        <w:br/>
-        <w:t>The Create a Frontbook Charged-Off Account feature is a specialized subset of the broader account creation capability within the in-house credit card core system for property and casualty insurance personal lines. It enables the full lifecycle management of accounts that have transitioned from good standing to charged-off status due to triggers such as prolonged delinquency, customer death, or bankruptcy. This feature is designed to establish charged-off accounts within the modern core infrastructure, supporting real-time credit issuance, account management, and servicing processes while ensuring seamless integration with credit lines, authorizations, settlements, billing, payments, interest calculations, fees, rewards, disputes, and delinquency workflows.</w:t>
-        <w:br/>
-        <w:br/>
-        <w:t>This feature includes the creation and management of charged-off accounts but excludes the initial account setup for accounts in good standing or other non-charged-off account types. It leverages data inputs such as transaction records, account updates, and billing/payment details, and outputs updated account statuses and balances. Critical constraints include maintaining compliance with financial regulations, ensuring data integrity during status transitions, and supporting real-time processing performance. Strategically, this feature is essential for achieving full ownership of credit issuance and account servicing, reducing reliance on legacy third-party systems, and enhancing operational control and risk management within the trade credit ecosystem.</w:t>
-        <w:br/>
-        <w:br/>
-        <w:t>### References</w:t>
-        <w:br/>
-        <w:t>No external sources were used.</w:t>
+        <w:t>"Feature Name: Create a Frontbook Charged-Off Account and Recoveries\n\nFeature Overview: The Create a Frontbook Charged-Off Account and Recoveries feature enables the establishment and management of credit card accounts that have transitioned into charged-off status, along with the handling of associated recoveries, within the in-house credit card core system. This capability extends the specialized account creation process to support the full lifecycle management of charged-off accounts triggered by events such as prolonged delinquency, customer death, or bankruptcy, as well as the recovery activities that follow. It ensures accurate representation and management of charged-off accounts and recoveries within the modern core infrastructure, facilitating downstream processes like collections, reporting, compliance, and recovery tracking.\n\nThis feature includes the creation of charged-off accounts and recovery records with all necessary attributes and status flags, integrating seamlessly with credit line management, billing, payments, interest calculations, fees, dispute workflows, and recovery processes. It excludes the initial origination of accounts in good standing and focuses specifically on the transition, ongoing management, and recovery of charged-off accounts. Critical constraints include strict adherence to regulatory compliance for charged-off account handling and recoveries, real-time data accuracy, and integration with legacy business logic such as interest calculation and daily rate computations derived from legacy processes (e.g., CBACT05C.cbl). Strategically, this feature supports the broader initiative of full ownership over credit issuance, account servicing, and recovery management, reducing reliance on third-party systems and enabling enhanced operational control and agility in managing credit risk and recoveries."</w:t>
       </w:r>
     </w:p>
     <w:sectPr>

</xml_diff>